<commit_message>
rename files and finish docs
</commit_message>
<xml_diff>
--- a/doc/testen/Testfälle.docx
+++ b/doc/testen/Testfälle.docx
@@ -4,7 +4,7 @@
   <w:body>
     <w:p>
       <w:pPr>
-        <w:pStyle w:val="Titel"/>
+        <w:pStyle w:val="Title"/>
         <w:rPr>
           <w:lang w:val="de-DE"/>
         </w:rPr>
@@ -25,7 +25,7 @@
     </w:p>
     <w:p>
       <w:pPr>
-        <w:pStyle w:val="berschrift1"/>
+        <w:pStyle w:val="Heading1"/>
         <w:rPr>
           <w:lang w:val="de-DE"/>
         </w:rPr>
@@ -113,7 +113,49 @@
     </w:p>
     <w:p>
       <w:pPr>
-        <w:pStyle w:val="berschrift1"/>
+        <w:rPr>
+          <w:lang w:val="de-DE"/>
+        </w:rPr>
+      </w:pPr>
+      <w:r>
+        <w:rPr>
+          <w:b/>
+          <w:bCs/>
+          <w:lang w:val="de-DE"/>
+        </w:rPr>
+        <w:t>Der Link ist zuunterst im Dokument zu finden.</w:t>
+      </w:r>
+      <w:r>
+        <w:rPr>
+          <w:b/>
+          <w:bCs/>
+          <w:lang w:val="de-DE"/>
+        </w:rPr>
+        <w:br/>
+      </w:r>
+      <w:r>
+        <w:rPr>
+          <w:lang w:val="de-DE"/>
+        </w:rPr>
+        <w:t xml:space="preserve">Er ist ein wenig lang, bitte sicherstellen, dass er </w:t>
+      </w:r>
+      <w:r>
+        <w:rPr>
+          <w:lang w:val="de-DE"/>
+        </w:rPr>
+        <w:t>vollständig kopiert wird.</w:t>
+      </w:r>
+    </w:p>
+    <w:p>
+      <w:pPr>
+        <w:rPr>
+          <w:lang w:val="de-DE"/>
+        </w:rPr>
+      </w:pPr>
+    </w:p>
+    <w:p>
+      <w:pPr>
+        <w:pStyle w:val="Heading1"/>
         <w:rPr>
           <w:lang w:val="de-DE"/>
         </w:rPr>
@@ -210,7 +252,7 @@
     </w:p>
     <w:p>
       <w:pPr>
-        <w:pStyle w:val="berschrift1"/>
+        <w:pStyle w:val="Heading1"/>
         <w:rPr>
           <w:lang w:val="de-DE"/>
         </w:rPr>
@@ -225,7 +267,7 @@
     </w:p>
     <w:p>
       <w:pPr>
-        <w:pStyle w:val="berschrift2"/>
+        <w:pStyle w:val="Heading2"/>
         <w:rPr>
           <w:lang w:val="de-DE"/>
         </w:rPr>
@@ -264,7 +306,7 @@
     </w:p>
     <w:p>
       <w:pPr>
-        <w:pStyle w:val="berschrift2"/>
+        <w:pStyle w:val="Heading2"/>
         <w:rPr>
           <w:lang w:val="de-DE"/>
         </w:rPr>
@@ -286,7 +328,7 @@
     </w:p>
     <w:p>
       <w:pPr>
-        <w:pStyle w:val="berschrift2"/>
+        <w:pStyle w:val="Heading2"/>
         <w:rPr>
           <w:lang w:val="de-DE"/>
         </w:rPr>
@@ -300,7 +342,7 @@
     </w:p>
     <w:p>
       <w:pPr>
-        <w:pStyle w:val="berschrift2"/>
+        <w:pStyle w:val="Heading2"/>
         <w:rPr>
           <w:lang w:val="de-DE"/>
         </w:rPr>
@@ -345,7 +387,7 @@
     </w:p>
     <w:p>
       <w:pPr>
-        <w:pStyle w:val="berschrift2"/>
+        <w:pStyle w:val="Heading2"/>
         <w:rPr>
           <w:lang w:val="de-DE"/>
         </w:rPr>
@@ -359,7 +401,7 @@
     </w:p>
     <w:p>
       <w:pPr>
-        <w:pStyle w:val="berschrift2"/>
+        <w:pStyle w:val="Heading2"/>
         <w:rPr>
           <w:rFonts w:asciiTheme="minorHAnsi" w:hAnsiTheme="minorHAnsi" w:cstheme="minorHAnsi"/>
           <w:lang w:val="de-DE"/>
@@ -368,7 +410,7 @@
     </w:p>
     <w:p>
       <w:pPr>
-        <w:pStyle w:val="berschrift1"/>
+        <w:pStyle w:val="Heading1"/>
         <w:rPr>
           <w:lang w:val="de-DE"/>
         </w:rPr>
@@ -382,7 +424,7 @@
     </w:p>
     <w:p>
       <w:pPr>
-        <w:pStyle w:val="berschrift2"/>
+        <w:pStyle w:val="Heading2"/>
         <w:rPr>
           <w:lang w:val="de-DE"/>
         </w:rPr>
@@ -404,21 +446,7 @@
         <w:rPr>
           <w:lang w:val="de-DE"/>
         </w:rPr>
-        <w:t xml:space="preserve">Du bist ein Nutzer, der gerne für sein Team ein </w:t>
-      </w:r>
-      <w:proofErr w:type="spellStart"/>
-      <w:r>
-        <w:rPr>
-          <w:lang w:val="de-DE"/>
-        </w:rPr>
-        <w:t>Scrim</w:t>
-      </w:r>
-      <w:proofErr w:type="spellEnd"/>
-      <w:r>
-        <w:rPr>
-          <w:lang w:val="de-DE"/>
-        </w:rPr>
-        <w:t xml:space="preserve"> anfragen möchte.</w:t>
+        <w:t>Du bist ein Nutzer, der gerne für sein Team ein Scrim anfragen möchte.</w:t>
       </w:r>
       <w:r>
         <w:rPr>
@@ -429,7 +457,7 @@
     </w:p>
     <w:p>
       <w:pPr>
-        <w:pStyle w:val="berschrift2"/>
+        <w:pStyle w:val="Heading2"/>
         <w:rPr>
           <w:lang w:val="de-DE"/>
         </w:rPr>
@@ -443,7 +471,7 @@
     </w:p>
     <w:p>
       <w:pPr>
-        <w:pStyle w:val="berschrift2"/>
+        <w:pStyle w:val="Heading2"/>
         <w:rPr>
           <w:rFonts w:asciiTheme="minorHAnsi" w:hAnsiTheme="minorHAnsi" w:cstheme="minorHAnsi"/>
           <w:lang w:val="de-DE"/>
@@ -452,7 +480,7 @@
     </w:p>
     <w:p>
       <w:pPr>
-        <w:pStyle w:val="berschrift1"/>
+        <w:pStyle w:val="Heading1"/>
         <w:rPr>
           <w:lang w:val="de-DE"/>
         </w:rPr>
@@ -466,7 +494,7 @@
     </w:p>
     <w:p>
       <w:pPr>
-        <w:pStyle w:val="berschrift2"/>
+        <w:pStyle w:val="Heading2"/>
         <w:rPr>
           <w:lang w:val="de-DE"/>
         </w:rPr>
@@ -505,7 +533,7 @@
     </w:p>
     <w:p>
       <w:pPr>
-        <w:pStyle w:val="berschrift2"/>
+        <w:pStyle w:val="Heading2"/>
         <w:rPr>
           <w:lang w:val="de-DE"/>
         </w:rPr>
@@ -519,7 +547,7 @@
     </w:p>
     <w:p>
       <w:pPr>
-        <w:pStyle w:val="berschrift2"/>
+        <w:pStyle w:val="Heading2"/>
         <w:rPr>
           <w:rFonts w:asciiTheme="minorHAnsi" w:hAnsiTheme="minorHAnsi" w:cstheme="minorHAnsi"/>
           <w:lang w:val="de-DE"/>
@@ -528,7 +556,7 @@
     </w:p>
     <w:p>
       <w:pPr>
-        <w:pStyle w:val="berschrift1"/>
+        <w:pStyle w:val="Heading1"/>
         <w:rPr>
           <w:lang w:val="de-DE"/>
         </w:rPr>
@@ -542,7 +570,7 @@
     </w:p>
     <w:p>
       <w:pPr>
-        <w:pStyle w:val="berschrift2"/>
+        <w:pStyle w:val="Heading2"/>
         <w:rPr>
           <w:lang w:val="de-DE"/>
         </w:rPr>
@@ -581,7 +609,7 @@
     </w:p>
     <w:p>
       <w:pPr>
-        <w:pStyle w:val="berschrift2"/>
+        <w:pStyle w:val="Heading2"/>
         <w:rPr>
           <w:lang w:val="de-DE"/>
         </w:rPr>
@@ -595,7 +623,7 @@
     </w:p>
     <w:p>
       <w:pPr>
-        <w:pStyle w:val="berschrift2"/>
+        <w:pStyle w:val="Heading2"/>
         <w:rPr>
           <w:rFonts w:asciiTheme="minorHAnsi" w:hAnsiTheme="minorHAnsi" w:cstheme="minorHAnsi"/>
           <w:lang w:val="de-DE"/>
@@ -604,7 +632,7 @@
     </w:p>
     <w:p>
       <w:pPr>
-        <w:pStyle w:val="berschrift1"/>
+        <w:pStyle w:val="Heading1"/>
         <w:rPr>
           <w:lang w:val="de-DE"/>
         </w:rPr>
@@ -636,6 +664,12 @@
           <w:lang w:val="de-DE"/>
         </w:rPr>
       </w:pPr>
+      <w:r>
+        <w:rPr>
+          <w:lang w:val="de-DE"/>
+        </w:rPr>
+        <w:br w:type="page"/>
+      </w:r>
     </w:p>
     <w:p>
       <w:pPr>
@@ -1084,15 +1118,15 @@
     <w:lsdException w:name="Unresolved Mention" w:semiHidden="1" w:unhideWhenUsed="1"/>
     <w:lsdException w:name="Smart Link" w:semiHidden="1" w:unhideWhenUsed="1"/>
   </w:latentStyles>
-  <w:style w:type="paragraph" w:default="1" w:styleId="Standard">
+  <w:style w:type="paragraph" w:default="1" w:styleId="Normal">
     <w:name w:val="Normal"/>
     <w:qFormat/>
   </w:style>
-  <w:style w:type="paragraph" w:styleId="berschrift1">
+  <w:style w:type="paragraph" w:styleId="Heading1">
     <w:name w:val="heading 1"/>
-    <w:basedOn w:val="Standard"/>
-    <w:next w:val="Standard"/>
-    <w:link w:val="berschrift1Zchn"/>
+    <w:basedOn w:val="Normal"/>
+    <w:next w:val="Normal"/>
+    <w:link w:val="Heading1Char"/>
     <w:uiPriority w:val="9"/>
     <w:qFormat/>
     <w:rsid w:val="00BC488F"/>
@@ -1109,11 +1143,11 @@
       <w:szCs w:val="32"/>
     </w:rPr>
   </w:style>
-  <w:style w:type="paragraph" w:styleId="berschrift2">
+  <w:style w:type="paragraph" w:styleId="Heading2">
     <w:name w:val="heading 2"/>
-    <w:basedOn w:val="Standard"/>
-    <w:next w:val="Standard"/>
-    <w:link w:val="berschrift2Zchn"/>
+    <w:basedOn w:val="Normal"/>
+    <w:next w:val="Normal"/>
+    <w:link w:val="Heading2Char"/>
     <w:uiPriority w:val="9"/>
     <w:unhideWhenUsed/>
     <w:qFormat/>
@@ -1131,13 +1165,13 @@
       <w:szCs w:val="26"/>
     </w:rPr>
   </w:style>
-  <w:style w:type="character" w:default="1" w:styleId="Absatz-Standardschriftart">
+  <w:style w:type="character" w:default="1" w:styleId="DefaultParagraphFont">
     <w:name w:val="Default Paragraph Font"/>
     <w:uiPriority w:val="1"/>
     <w:semiHidden/>
     <w:unhideWhenUsed/>
   </w:style>
-  <w:style w:type="table" w:default="1" w:styleId="NormaleTabelle">
+  <w:style w:type="table" w:default="1" w:styleId="TableNormal">
     <w:name w:val="Normal Table"/>
     <w:uiPriority w:val="99"/>
     <w:semiHidden/>
@@ -1152,17 +1186,17 @@
       </w:tblCellMar>
     </w:tblPr>
   </w:style>
-  <w:style w:type="numbering" w:default="1" w:styleId="KeineListe">
+  <w:style w:type="numbering" w:default="1" w:styleId="NoList">
     <w:name w:val="No List"/>
     <w:uiPriority w:val="99"/>
     <w:semiHidden/>
     <w:unhideWhenUsed/>
   </w:style>
-  <w:style w:type="paragraph" w:styleId="Titel">
+  <w:style w:type="paragraph" w:styleId="Title">
     <w:name w:val="Title"/>
-    <w:basedOn w:val="Standard"/>
-    <w:next w:val="Standard"/>
-    <w:link w:val="TitelZchn"/>
+    <w:basedOn w:val="Normal"/>
+    <w:next w:val="Normal"/>
+    <w:link w:val="TitleChar"/>
     <w:uiPriority w:val="10"/>
     <w:qFormat/>
     <w:rsid w:val="00BC488F"/>
@@ -1178,10 +1212,10 @@
       <w:szCs w:val="56"/>
     </w:rPr>
   </w:style>
-  <w:style w:type="character" w:customStyle="1" w:styleId="TitelZchn">
-    <w:name w:val="Titel Zchn"/>
-    <w:basedOn w:val="Absatz-Standardschriftart"/>
-    <w:link w:val="Titel"/>
+  <w:style w:type="character" w:customStyle="1" w:styleId="TitleChar">
+    <w:name w:val="Title Char"/>
+    <w:basedOn w:val="DefaultParagraphFont"/>
+    <w:link w:val="Title"/>
     <w:uiPriority w:val="10"/>
     <w:rsid w:val="00BC488F"/>
     <w:rPr>
@@ -1192,10 +1226,10 @@
       <w:szCs w:val="56"/>
     </w:rPr>
   </w:style>
-  <w:style w:type="character" w:customStyle="1" w:styleId="berschrift1Zchn">
-    <w:name w:val="Überschrift 1 Zchn"/>
-    <w:basedOn w:val="Absatz-Standardschriftart"/>
-    <w:link w:val="berschrift1"/>
+  <w:style w:type="character" w:customStyle="1" w:styleId="Heading1Char">
+    <w:name w:val="Heading 1 Char"/>
+    <w:basedOn w:val="DefaultParagraphFont"/>
+    <w:link w:val="Heading1"/>
     <w:uiPriority w:val="9"/>
     <w:rsid w:val="00BC488F"/>
     <w:rPr>
@@ -1207,7 +1241,7 @@
   </w:style>
   <w:style w:type="character" w:styleId="Hyperlink">
     <w:name w:val="Hyperlink"/>
-    <w:basedOn w:val="Absatz-Standardschriftart"/>
+    <w:basedOn w:val="DefaultParagraphFont"/>
     <w:uiPriority w:val="99"/>
     <w:unhideWhenUsed/>
     <w:rsid w:val="00073ABE"/>
@@ -1216,9 +1250,9 @@
       <w:u w:val="single"/>
     </w:rPr>
   </w:style>
-  <w:style w:type="character" w:styleId="NichtaufgelsteErwhnung">
+  <w:style w:type="character" w:styleId="UnresolvedMention">
     <w:name w:val="Unresolved Mention"/>
-    <w:basedOn w:val="Absatz-Standardschriftart"/>
+    <w:basedOn w:val="DefaultParagraphFont"/>
     <w:uiPriority w:val="99"/>
     <w:semiHidden/>
     <w:unhideWhenUsed/>
@@ -1228,10 +1262,10 @@
       <w:shd w:val="clear" w:color="auto" w:fill="E1DFDD"/>
     </w:rPr>
   </w:style>
-  <w:style w:type="character" w:customStyle="1" w:styleId="berschrift2Zchn">
-    <w:name w:val="Überschrift 2 Zchn"/>
-    <w:basedOn w:val="Absatz-Standardschriftart"/>
-    <w:link w:val="berschrift2"/>
+  <w:style w:type="character" w:customStyle="1" w:styleId="Heading2Char">
+    <w:name w:val="Heading 2 Char"/>
+    <w:basedOn w:val="DefaultParagraphFont"/>
+    <w:link w:val="Heading2"/>
     <w:uiPriority w:val="9"/>
     <w:rsid w:val="00E25A41"/>
     <w:rPr>

</xml_diff>